<commit_message>
prepare prototype docs for mail
</commit_message>
<xml_diff>
--- a/usab/Klickbarer Prototyp.docx
+++ b/usab/Klickbarer Prototyp.docx
@@ -1,10 +1,10 @@
 
 <file path=word/document.xml><?xml version="1.0" encoding="utf-8"?>
-<w:document xmlns:wpc="http://schemas.microsoft.com/office/word/2010/wordprocessingCanvas" xmlns:cx="http://schemas.microsoft.com/office/drawing/2014/chartex" xmlns:cx1="http://schemas.microsoft.com/office/drawing/2015/9/8/chartex" xmlns:cx2="http://schemas.microsoft.com/office/drawing/2015/10/21/chartex" xmlns:cx3="http://schemas.microsoft.com/office/drawing/2016/5/9/chartex" xmlns:cx4="http://schemas.microsoft.com/office/drawing/2016/5/10/chartex" xmlns:cx5="http://schemas.microsoft.com/office/drawing/2016/5/11/chartex" xmlns:cx6="http://schemas.microsoft.com/office/drawing/2016/5/12/chartex" xmlns:cx7="http://schemas.microsoft.com/office/drawing/2016/5/13/chartex" xmlns:cx8="http://schemas.microsoft.com/office/drawing/2016/5/14/chartex" xmlns:mc="http://schemas.openxmlformats.org/markup-compatibility/2006" xmlns:aink="http://schemas.microsoft.com/office/drawing/2016/ink" xmlns:am3d="http://schemas.microsoft.com/office/drawing/2017/model3d" xmlns:o="urn:schemas-microsoft-com:office:office" xmlns:r="http://schemas.openxmlformats.org/officeDocument/2006/relationships" xmlns:m="http://schemas.openxmlformats.org/officeDocument/2006/math" xmlns:v="urn:schemas-microsoft-com:vml" xmlns:wp14="http://schemas.microsoft.com/office/word/2010/wordprocessingDrawing" xmlns:wp="http://schemas.openxmlformats.org/drawingml/2006/wordprocessingDrawing" xmlns:w10="urn:schemas-microsoft-com:office:word" xmlns:w="http://schemas.openxmlformats.org/wordprocessingml/2006/main" xmlns:w14="http://schemas.microsoft.com/office/word/2010/wordml" xmlns:w15="http://schemas.microsoft.com/office/word/2012/wordml" xmlns:w16cid="http://schemas.microsoft.com/office/word/2016/wordml/cid" xmlns:w16se="http://schemas.microsoft.com/office/word/2015/wordml/symex" xmlns:wpg="http://schemas.microsoft.com/office/word/2010/wordprocessingGroup" xmlns:wpi="http://schemas.microsoft.com/office/word/2010/wordprocessingInk" xmlns:wne="http://schemas.microsoft.com/office/word/2006/wordml" xmlns:wps="http://schemas.microsoft.com/office/word/2010/wordprocessingShape" mc:Ignorable="w14 w15 w16se w16cid wp14">
+<w:document xmlns:wpc="http://schemas.microsoft.com/office/word/2010/wordprocessingCanvas" xmlns:mo="http://schemas.microsoft.com/office/mac/office/2008/main" xmlns:mc="http://schemas.openxmlformats.org/markup-compatibility/2006" xmlns:mv="urn:schemas-microsoft-com:mac:vml" xmlns:o="urn:schemas-microsoft-com:office:office" xmlns:r="http://schemas.openxmlformats.org/officeDocument/2006/relationships" xmlns:m="http://schemas.openxmlformats.org/officeDocument/2006/math" xmlns:v="urn:schemas-microsoft-com:vml" xmlns:wp14="http://schemas.microsoft.com/office/word/2010/wordprocessingDrawing" xmlns:wp="http://schemas.openxmlformats.org/drawingml/2006/wordprocessingDrawing" xmlns:w10="urn:schemas-microsoft-com:office:word" xmlns:w="http://schemas.openxmlformats.org/wordprocessingml/2006/main" xmlns:w14="http://schemas.microsoft.com/office/word/2010/wordml" xmlns:w15="http://schemas.microsoft.com/office/word/2012/wordml" xmlns:wpg="http://schemas.microsoft.com/office/word/2010/wordprocessingGroup" xmlns:wpi="http://schemas.microsoft.com/office/word/2010/wordprocessingInk" xmlns:wne="http://schemas.microsoft.com/office/word/2006/wordml" xmlns:wps="http://schemas.microsoft.com/office/word/2010/wordprocessingShape" mc:Ignorable="w14 w15 wp14">
   <w:body>
     <w:p>
       <w:pPr>
-        <w:pStyle w:val="berschrift1"/>
+        <w:pStyle w:val="Heading1"/>
         <w:rPr>
           <w:lang w:val="de-CH"/>
         </w:rPr>
@@ -25,7 +25,7 @@
     </w:p>
     <w:p>
       <w:pPr>
-        <w:pStyle w:val="berschrift2"/>
+        <w:pStyle w:val="Heading2"/>
         <w:rPr>
           <w:lang w:val="de-CH"/>
         </w:rPr>
@@ -46,9 +46,10 @@
       <w:r>
         <w:rPr>
           <w:noProof/>
+          <w:lang w:val="en-GB" w:eastAsia="en-GB"/>
         </w:rPr>
         <w:drawing>
-          <wp:anchor distT="0" distB="0" distL="114300" distR="114300" simplePos="0" relativeHeight="251659264" behindDoc="0" locked="0" layoutInCell="1" allowOverlap="1" wp14:anchorId="0751B30E">
+          <wp:anchor distT="0" distB="0" distL="114300" distR="114300" simplePos="0" relativeHeight="251659264" behindDoc="0" locked="0" layoutInCell="1" allowOverlap="1" wp14:anchorId="66701154" wp14:editId="7455B03C">
             <wp:simplePos x="0" y="0"/>
             <wp:positionH relativeFrom="column">
               <wp:posOffset>2457450</wp:posOffset>
@@ -113,9 +114,10 @@
       <w:r>
         <w:rPr>
           <w:noProof/>
+          <w:lang w:val="en-GB" w:eastAsia="en-GB"/>
         </w:rPr>
         <w:drawing>
-          <wp:anchor distT="0" distB="0" distL="114300" distR="114300" simplePos="0" relativeHeight="251658240" behindDoc="0" locked="0" layoutInCell="1" allowOverlap="1" wp14:anchorId="464D520A">
+          <wp:anchor distT="0" distB="0" distL="114300" distR="114300" simplePos="0" relativeHeight="251658240" behindDoc="0" locked="0" layoutInCell="1" allowOverlap="1" wp14:anchorId="1656DD25" wp14:editId="1D6E84EC">
             <wp:simplePos x="0" y="0"/>
             <wp:positionH relativeFrom="column">
               <wp:posOffset>0</wp:posOffset>
@@ -276,8 +278,6 @@
           <w:lang w:val="de-CH"/>
         </w:rPr>
       </w:pPr>
-      <w:bookmarkStart w:id="0" w:name="_GoBack"/>
-      <w:bookmarkEnd w:id="0"/>
     </w:p>
     <w:p>
       <w:pPr>
@@ -301,10 +301,11 @@
       <w:r>
         <w:rPr>
           <w:noProof/>
+          <w:lang w:val="en-GB" w:eastAsia="en-GB"/>
         </w:rPr>
         <w:lastRenderedPageBreak/>
         <w:drawing>
-          <wp:anchor distT="0" distB="0" distL="114300" distR="114300" simplePos="0" relativeHeight="251661312" behindDoc="0" locked="0" layoutInCell="1" allowOverlap="1" wp14:anchorId="343E557D">
+          <wp:anchor distT="0" distB="0" distL="114300" distR="114300" simplePos="0" relativeHeight="251661312" behindDoc="0" locked="0" layoutInCell="1" allowOverlap="1" wp14:anchorId="33EE1938" wp14:editId="504A37C2">
             <wp:simplePos x="0" y="0"/>
             <wp:positionH relativeFrom="column">
               <wp:posOffset>2857500</wp:posOffset>
@@ -362,9 +363,10 @@
       <w:r>
         <w:rPr>
           <w:noProof/>
+          <w:lang w:val="en-GB" w:eastAsia="en-GB"/>
         </w:rPr>
         <w:drawing>
-          <wp:anchor distT="0" distB="0" distL="114300" distR="114300" simplePos="0" relativeHeight="251660288" behindDoc="0" locked="0" layoutInCell="1" allowOverlap="1" wp14:anchorId="7BD60AB0">
+          <wp:anchor distT="0" distB="0" distL="114300" distR="114300" simplePos="0" relativeHeight="251660288" behindDoc="0" locked="0" layoutInCell="1" allowOverlap="1" wp14:anchorId="4A49F314" wp14:editId="11FF2BCC">
             <wp:simplePos x="0" y="0"/>
             <wp:positionH relativeFrom="column">
               <wp:posOffset>-167005</wp:posOffset>
@@ -458,12 +460,12 @@
       <w:r>
         <w:rPr>
           <w:noProof/>
-          <w:lang w:val="de-CH"/>
+          <w:lang w:val="en-GB" w:eastAsia="en-GB"/>
         </w:rPr>
         <mc:AlternateContent>
           <mc:Choice Requires="wpi">
             <w:drawing>
-              <wp:anchor distT="0" distB="0" distL="114300" distR="114300" simplePos="0" relativeHeight="251673600" behindDoc="0" locked="0" layoutInCell="1" allowOverlap="1">
+              <wp:anchor distT="0" distB="0" distL="114300" distR="114300" simplePos="0" relativeHeight="251673600" behindDoc="0" locked="0" layoutInCell="1" allowOverlap="1" wp14:anchorId="053FE94F" wp14:editId="7FE63803">
                 <wp:simplePos x="0" y="0"/>
                 <wp:positionH relativeFrom="column">
                   <wp:posOffset>4305300</wp:posOffset>
@@ -492,7 +494,7 @@
               </wp:anchor>
             </w:drawing>
           </mc:Choice>
-          <mc:Fallback>
+          <mc:Fallback xmlns:w16se="http://schemas.microsoft.com/office/word/2015/wordml/symex" xmlns:w16cid="http://schemas.microsoft.com/office/word/2016/wordml/cid" xmlns:am3d="http://schemas.microsoft.com/office/drawing/2017/model3d" xmlns:aink="http://schemas.microsoft.com/office/drawing/2016/ink" xmlns:cx8="http://schemas.microsoft.com/office/drawing/2016/5/14/chartex" xmlns:cx7="http://schemas.microsoft.com/office/drawing/2016/5/13/chartex" xmlns:cx6="http://schemas.microsoft.com/office/drawing/2016/5/12/chartex" xmlns:cx5="http://schemas.microsoft.com/office/drawing/2016/5/11/chartex" xmlns:cx4="http://schemas.microsoft.com/office/drawing/2016/5/10/chartex" xmlns:cx3="http://schemas.microsoft.com/office/drawing/2016/5/9/chartex" xmlns:cx2="http://schemas.microsoft.com/office/drawing/2015/10/21/chartex" xmlns:cx1="http://schemas.microsoft.com/office/drawing/2015/9/8/chartex" xmlns:cx="http://schemas.microsoft.com/office/drawing/2014/chartex">
             <w:pict>
               <v:shapetype w14:anchorId="3240FD0B" id="_x0000_t75" coordsize="21600,21600" o:spt="75" o:preferrelative="t" path="m@4@5l@4@11@9@11@9@5xe" filled="f" stroked="f">
                 <v:stroke joinstyle="miter"/>
@@ -627,10 +629,11 @@
       <w:r>
         <w:rPr>
           <w:noProof/>
+          <w:lang w:val="en-GB" w:eastAsia="en-GB"/>
         </w:rPr>
         <w:lastRenderedPageBreak/>
         <w:drawing>
-          <wp:anchor distT="0" distB="0" distL="114300" distR="114300" simplePos="0" relativeHeight="251663360" behindDoc="0" locked="0" layoutInCell="1" allowOverlap="1" wp14:anchorId="0D26CBA4">
+          <wp:anchor distT="0" distB="0" distL="114300" distR="114300" simplePos="0" relativeHeight="251663360" behindDoc="0" locked="0" layoutInCell="1" allowOverlap="1" wp14:anchorId="3DFFD3C2" wp14:editId="1A6B9F4F">
             <wp:simplePos x="0" y="0"/>
             <wp:positionH relativeFrom="column">
               <wp:posOffset>2447925</wp:posOffset>
@@ -688,9 +691,10 @@
       <w:r>
         <w:rPr>
           <w:noProof/>
+          <w:lang w:val="en-GB" w:eastAsia="en-GB"/>
         </w:rPr>
         <w:drawing>
-          <wp:anchor distT="0" distB="0" distL="114300" distR="114300" simplePos="0" relativeHeight="251662336" behindDoc="0" locked="0" layoutInCell="1" allowOverlap="1" wp14:anchorId="21D6FDFF">
+          <wp:anchor distT="0" distB="0" distL="114300" distR="114300" simplePos="0" relativeHeight="251662336" behindDoc="0" locked="0" layoutInCell="1" allowOverlap="1" wp14:anchorId="2DCB4768" wp14:editId="6A7F32FA">
             <wp:simplePos x="0" y="0"/>
             <wp:positionH relativeFrom="column">
               <wp:posOffset>81915</wp:posOffset>
@@ -770,12 +774,12 @@
       <w:r>
         <w:rPr>
           <w:noProof/>
-          <w:lang w:val="de-CH"/>
+          <w:lang w:val="en-GB" w:eastAsia="en-GB"/>
         </w:rPr>
         <mc:AlternateContent>
           <mc:Choice Requires="wpi">
             <w:drawing>
-              <wp:anchor distT="0" distB="0" distL="114300" distR="114300" simplePos="0" relativeHeight="251676672" behindDoc="0" locked="0" layoutInCell="1" allowOverlap="1">
+              <wp:anchor distT="0" distB="0" distL="114300" distR="114300" simplePos="0" relativeHeight="251676672" behindDoc="0" locked="0" layoutInCell="1" allowOverlap="1" wp14:anchorId="2CD384A0" wp14:editId="4993C5DE">
                 <wp:simplePos x="0" y="0"/>
                 <wp:positionH relativeFrom="column">
                   <wp:posOffset>3876675</wp:posOffset>
@@ -804,7 +808,7 @@
               </wp:anchor>
             </w:drawing>
           </mc:Choice>
-          <mc:Fallback>
+          <mc:Fallback xmlns:w16se="http://schemas.microsoft.com/office/word/2015/wordml/symex" xmlns:w16cid="http://schemas.microsoft.com/office/word/2016/wordml/cid" xmlns:am3d="http://schemas.microsoft.com/office/drawing/2017/model3d" xmlns:aink="http://schemas.microsoft.com/office/drawing/2016/ink" xmlns:cx8="http://schemas.microsoft.com/office/drawing/2016/5/14/chartex" xmlns:cx7="http://schemas.microsoft.com/office/drawing/2016/5/13/chartex" xmlns:cx6="http://schemas.microsoft.com/office/drawing/2016/5/12/chartex" xmlns:cx5="http://schemas.microsoft.com/office/drawing/2016/5/11/chartex" xmlns:cx4="http://schemas.microsoft.com/office/drawing/2016/5/10/chartex" xmlns:cx3="http://schemas.microsoft.com/office/drawing/2016/5/9/chartex" xmlns:cx2="http://schemas.microsoft.com/office/drawing/2015/10/21/chartex" xmlns:cx1="http://schemas.microsoft.com/office/drawing/2015/9/8/chartex" xmlns:cx="http://schemas.microsoft.com/office/drawing/2014/chartex">
             <w:pict>
               <v:shape w14:anchorId="3CFF428E" id="Freihand 29" o:spid="_x0000_s1026" type="#_x0000_t75" style="position:absolute;margin-left:304.55pt;margin-top:-7.4pt;width:27.6pt;height:39.55pt;z-index:251676672;visibility:visible;mso-wrap-style:square;mso-wrap-distance-left:9pt;mso-wrap-distance-top:0;mso-wrap-distance-right:9pt;mso-wrap-distance-bottom:0;mso-position-horizontal:absolute;mso-position-horizontal-relative:text;mso-position-vertical:absolute;mso-position-vertical-relative:text" o:gfxdata="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">
                 <v:imagedata r:id="rId13" o:title=""/>
@@ -886,9 +890,10 @@
       <w:r>
         <w:rPr>
           <w:noProof/>
+          <w:lang w:val="en-GB" w:eastAsia="en-GB"/>
         </w:rPr>
         <w:drawing>
-          <wp:anchor distT="0" distB="0" distL="114300" distR="114300" simplePos="0" relativeHeight="251664384" behindDoc="0" locked="0" layoutInCell="1" allowOverlap="1" wp14:anchorId="5ADADBF4">
+          <wp:anchor distT="0" distB="0" distL="114300" distR="114300" simplePos="0" relativeHeight="251664384" behindDoc="0" locked="0" layoutInCell="1" allowOverlap="1" wp14:anchorId="451AA406" wp14:editId="2A1353DF">
             <wp:simplePos x="0" y="0"/>
             <wp:positionH relativeFrom="column">
               <wp:posOffset>223520</wp:posOffset>
@@ -981,12 +986,12 @@
       <w:r>
         <w:rPr>
           <w:noProof/>
-          <w:lang w:val="de-CH"/>
+          <w:lang w:val="en-GB" w:eastAsia="en-GB"/>
         </w:rPr>
         <mc:AlternateContent>
           <mc:Choice Requires="wpi">
             <w:drawing>
-              <wp:anchor distT="0" distB="0" distL="114300" distR="114300" simplePos="0" relativeHeight="251679744" behindDoc="0" locked="0" layoutInCell="1" allowOverlap="1">
+              <wp:anchor distT="0" distB="0" distL="114300" distR="114300" simplePos="0" relativeHeight="251679744" behindDoc="0" locked="0" layoutInCell="1" allowOverlap="1" wp14:anchorId="428555BF" wp14:editId="10376206">
                 <wp:simplePos x="0" y="0"/>
                 <wp:positionH relativeFrom="column">
                   <wp:posOffset>1514475</wp:posOffset>
@@ -1015,7 +1020,7 @@
               </wp:anchor>
             </w:drawing>
           </mc:Choice>
-          <mc:Fallback>
+          <mc:Fallback xmlns:w16se="http://schemas.microsoft.com/office/word/2015/wordml/symex" xmlns:w16cid="http://schemas.microsoft.com/office/word/2016/wordml/cid" xmlns:am3d="http://schemas.microsoft.com/office/drawing/2017/model3d" xmlns:aink="http://schemas.microsoft.com/office/drawing/2016/ink" xmlns:cx8="http://schemas.microsoft.com/office/drawing/2016/5/14/chartex" xmlns:cx7="http://schemas.microsoft.com/office/drawing/2016/5/13/chartex" xmlns:cx6="http://schemas.microsoft.com/office/drawing/2016/5/12/chartex" xmlns:cx5="http://schemas.microsoft.com/office/drawing/2016/5/11/chartex" xmlns:cx4="http://schemas.microsoft.com/office/drawing/2016/5/10/chartex" xmlns:cx3="http://schemas.microsoft.com/office/drawing/2016/5/9/chartex" xmlns:cx2="http://schemas.microsoft.com/office/drawing/2015/10/21/chartex" xmlns:cx1="http://schemas.microsoft.com/office/drawing/2015/9/8/chartex" xmlns:cx="http://schemas.microsoft.com/office/drawing/2014/chartex">
             <w:pict>
               <v:shape w14:anchorId="0A99C70F" id="Freihand 32" o:spid="_x0000_s1026" type="#_x0000_t75" style="position:absolute;margin-left:118.55pt;margin-top:18.25pt;width:21.05pt;height:12.65pt;z-index:251679744;visibility:visible;mso-wrap-style:square;mso-wrap-distance-left:9pt;mso-wrap-distance-top:0;mso-wrap-distance-right:9pt;mso-wrap-distance-bottom:0;mso-position-horizontal:absolute;mso-position-horizontal-relative:text;mso-position-vertical:absolute;mso-position-vertical-relative:text" o:gfxdata="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">
                 <v:imagedata r:id="rId16" o:title=""/>
@@ -1040,10 +1045,11 @@
       <w:r>
         <w:rPr>
           <w:noProof/>
+          <w:lang w:val="en-GB" w:eastAsia="en-GB"/>
         </w:rPr>
         <w:lastRenderedPageBreak/>
         <w:drawing>
-          <wp:anchor distT="0" distB="0" distL="114300" distR="114300" simplePos="0" relativeHeight="251666432" behindDoc="0" locked="0" layoutInCell="1" allowOverlap="1" wp14:anchorId="22B210BC">
+          <wp:anchor distT="0" distB="0" distL="114300" distR="114300" simplePos="0" relativeHeight="251666432" behindDoc="0" locked="0" layoutInCell="1" allowOverlap="1" wp14:anchorId="37B8274B" wp14:editId="2EC83B0B">
             <wp:simplePos x="0" y="0"/>
             <wp:positionH relativeFrom="column">
               <wp:posOffset>2080895</wp:posOffset>
@@ -1101,9 +1107,10 @@
       <w:r>
         <w:rPr>
           <w:noProof/>
+          <w:lang w:val="en-GB" w:eastAsia="en-GB"/>
         </w:rPr>
         <w:drawing>
-          <wp:anchor distT="0" distB="0" distL="114300" distR="114300" simplePos="0" relativeHeight="251665408" behindDoc="0" locked="0" layoutInCell="1" allowOverlap="1" wp14:anchorId="1AEAACA8">
+          <wp:anchor distT="0" distB="0" distL="114300" distR="114300" simplePos="0" relativeHeight="251665408" behindDoc="0" locked="0" layoutInCell="1" allowOverlap="1" wp14:anchorId="528DE3D2" wp14:editId="2869CC6D">
             <wp:simplePos x="0" y="0"/>
             <wp:positionH relativeFrom="column">
               <wp:posOffset>-140335</wp:posOffset>
@@ -1182,10 +1189,11 @@
       <w:r>
         <w:rPr>
           <w:noProof/>
+          <w:lang w:val="en-GB" w:eastAsia="en-GB"/>
         </w:rPr>
         <w:lastRenderedPageBreak/>
         <w:drawing>
-          <wp:anchor distT="0" distB="0" distL="114300" distR="114300" simplePos="0" relativeHeight="251667456" behindDoc="0" locked="0" layoutInCell="1" allowOverlap="1" wp14:anchorId="6E85125F">
+          <wp:anchor distT="0" distB="0" distL="114300" distR="114300" simplePos="0" relativeHeight="251667456" behindDoc="0" locked="0" layoutInCell="1" allowOverlap="1" wp14:anchorId="7DD442F7" wp14:editId="531A07F9">
             <wp:simplePos x="0" y="0"/>
             <wp:positionH relativeFrom="column">
               <wp:posOffset>-267017</wp:posOffset>
@@ -1257,12 +1265,13 @@
       <w:r>
         <w:rPr>
           <w:noProof/>
+          <w:lang w:val="en-GB" w:eastAsia="en-GB"/>
         </w:rPr>
         <w:lastRenderedPageBreak/>
         <mc:AlternateContent>
           <mc:Choice Requires="wpi">
             <w:drawing>
-              <wp:anchor distT="0" distB="0" distL="114300" distR="114300" simplePos="0" relativeHeight="251685888" behindDoc="0" locked="0" layoutInCell="1" allowOverlap="1">
+              <wp:anchor distT="0" distB="0" distL="114300" distR="114300" simplePos="0" relativeHeight="251685888" behindDoc="0" locked="0" layoutInCell="1" allowOverlap="1" wp14:anchorId="28B0BA3E" wp14:editId="1EE5ADC0">
                 <wp:simplePos x="0" y="0"/>
                 <wp:positionH relativeFrom="column">
                   <wp:posOffset>3124200</wp:posOffset>
@@ -1291,7 +1300,7 @@
               </wp:anchor>
             </w:drawing>
           </mc:Choice>
-          <mc:Fallback>
+          <mc:Fallback xmlns:w16se="http://schemas.microsoft.com/office/word/2015/wordml/symex" xmlns:w16cid="http://schemas.microsoft.com/office/word/2016/wordml/cid" xmlns:am3d="http://schemas.microsoft.com/office/drawing/2017/model3d" xmlns:aink="http://schemas.microsoft.com/office/drawing/2016/ink" xmlns:cx8="http://schemas.microsoft.com/office/drawing/2016/5/14/chartex" xmlns:cx7="http://schemas.microsoft.com/office/drawing/2016/5/13/chartex" xmlns:cx6="http://schemas.microsoft.com/office/drawing/2016/5/12/chartex" xmlns:cx5="http://schemas.microsoft.com/office/drawing/2016/5/11/chartex" xmlns:cx4="http://schemas.microsoft.com/office/drawing/2016/5/10/chartex" xmlns:cx3="http://schemas.microsoft.com/office/drawing/2016/5/9/chartex" xmlns:cx2="http://schemas.microsoft.com/office/drawing/2015/10/21/chartex" xmlns:cx1="http://schemas.microsoft.com/office/drawing/2015/9/8/chartex" xmlns:cx="http://schemas.microsoft.com/office/drawing/2014/chartex">
             <w:pict>
               <v:shape w14:anchorId="4279BA9C" id="Freihand 38" o:spid="_x0000_s1026" type="#_x0000_t75" style="position:absolute;margin-left:245.3pt;margin-top:141.45pt;width:83.65pt;height:15.6pt;z-index:251685888;visibility:visible;mso-wrap-style:square;mso-wrap-distance-left:9pt;mso-wrap-distance-top:0;mso-wrap-distance-right:9pt;mso-wrap-distance-bottom:0;mso-position-horizontal:absolute;mso-position-horizontal-relative:text;mso-position-vertical:absolute;mso-position-vertical-relative:text" o:gfxdata="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">
                 <v:imagedata r:id="rId21" o:title=""/>
@@ -1303,11 +1312,12 @@
       <w:r>
         <w:rPr>
           <w:noProof/>
+          <w:lang w:val="en-GB" w:eastAsia="en-GB"/>
         </w:rPr>
         <mc:AlternateContent>
           <mc:Choice Requires="wpi">
             <w:drawing>
-              <wp:anchor distT="0" distB="0" distL="114300" distR="114300" simplePos="0" relativeHeight="251682816" behindDoc="0" locked="0" layoutInCell="1" allowOverlap="1">
+              <wp:anchor distT="0" distB="0" distL="114300" distR="114300" simplePos="0" relativeHeight="251682816" behindDoc="0" locked="0" layoutInCell="1" allowOverlap="1" wp14:anchorId="6C474E54" wp14:editId="0694D379">
                 <wp:simplePos x="0" y="0"/>
                 <wp:positionH relativeFrom="column">
                   <wp:posOffset>1071563</wp:posOffset>
@@ -1336,7 +1346,7 @@
               </wp:anchor>
             </w:drawing>
           </mc:Choice>
-          <mc:Fallback>
+          <mc:Fallback xmlns:w16se="http://schemas.microsoft.com/office/word/2015/wordml/symex" xmlns:w16cid="http://schemas.microsoft.com/office/word/2016/wordml/cid" xmlns:am3d="http://schemas.microsoft.com/office/drawing/2017/model3d" xmlns:aink="http://schemas.microsoft.com/office/drawing/2016/ink" xmlns:cx8="http://schemas.microsoft.com/office/drawing/2016/5/14/chartex" xmlns:cx7="http://schemas.microsoft.com/office/drawing/2016/5/13/chartex" xmlns:cx6="http://schemas.microsoft.com/office/drawing/2016/5/12/chartex" xmlns:cx5="http://schemas.microsoft.com/office/drawing/2016/5/11/chartex" xmlns:cx4="http://schemas.microsoft.com/office/drawing/2016/5/10/chartex" xmlns:cx3="http://schemas.microsoft.com/office/drawing/2016/5/9/chartex" xmlns:cx2="http://schemas.microsoft.com/office/drawing/2015/10/21/chartex" xmlns:cx1="http://schemas.microsoft.com/office/drawing/2015/9/8/chartex" xmlns:cx="http://schemas.microsoft.com/office/drawing/2014/chartex">
             <w:pict>
               <v:shape w14:anchorId="27A472A5" id="Freihand 35" o:spid="_x0000_s1026" type="#_x0000_t75" style="position:absolute;margin-left:83.7pt;margin-top:151.95pt;width:90.75pt;height:77.9pt;z-index:251682816;visibility:visible;mso-wrap-style:square;mso-wrap-distance-left:9pt;mso-wrap-distance-top:0;mso-wrap-distance-right:9pt;mso-wrap-distance-bottom:0;mso-position-horizontal:absolute;mso-position-horizontal-relative:text;mso-position-vertical:absolute;mso-position-vertical-relative:text" o:gfxdata="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">
                 <v:imagedata r:id="rId23" o:title=""/>
@@ -1348,9 +1358,10 @@
       <w:r>
         <w:rPr>
           <w:noProof/>
+          <w:lang w:val="en-GB" w:eastAsia="en-GB"/>
         </w:rPr>
         <w:drawing>
-          <wp:anchor distT="0" distB="0" distL="114300" distR="114300" simplePos="0" relativeHeight="251668480" behindDoc="0" locked="0" layoutInCell="1" allowOverlap="1" wp14:anchorId="148E2A2F">
+          <wp:anchor distT="0" distB="0" distL="114300" distR="114300" simplePos="0" relativeHeight="251668480" behindDoc="0" locked="0" layoutInCell="1" allowOverlap="1" wp14:anchorId="16816C40" wp14:editId="7E229BED">
             <wp:simplePos x="0" y="0"/>
             <wp:positionH relativeFrom="column">
               <wp:posOffset>-133350</wp:posOffset>
@@ -1408,9 +1419,10 @@
       <w:r>
         <w:rPr>
           <w:noProof/>
+          <w:lang w:val="en-GB" w:eastAsia="en-GB"/>
         </w:rPr>
         <w:drawing>
-          <wp:anchor distT="0" distB="0" distL="114300" distR="114300" simplePos="0" relativeHeight="251670528" behindDoc="0" locked="0" layoutInCell="1" allowOverlap="1" wp14:anchorId="7F32D579">
+          <wp:anchor distT="0" distB="0" distL="114300" distR="114300" simplePos="0" relativeHeight="251670528" behindDoc="0" locked="0" layoutInCell="1" allowOverlap="1" wp14:anchorId="10C4DAA5" wp14:editId="6B04B60B">
             <wp:simplePos x="0" y="0"/>
             <wp:positionH relativeFrom="column">
               <wp:posOffset>3757295</wp:posOffset>
@@ -1468,9 +1480,10 @@
       <w:r>
         <w:rPr>
           <w:noProof/>
+          <w:lang w:val="en-GB" w:eastAsia="en-GB"/>
         </w:rPr>
         <w:drawing>
-          <wp:anchor distT="0" distB="0" distL="114300" distR="114300" simplePos="0" relativeHeight="251669504" behindDoc="0" locked="0" layoutInCell="1" allowOverlap="1" wp14:anchorId="3B81A24F">
+          <wp:anchor distT="0" distB="0" distL="114300" distR="114300" simplePos="0" relativeHeight="251669504" behindDoc="0" locked="0" layoutInCell="1" allowOverlap="1" wp14:anchorId="2EC8B67D" wp14:editId="650DA1DD">
             <wp:simplePos x="0" y="0"/>
             <wp:positionH relativeFrom="column">
               <wp:posOffset>1790065</wp:posOffset>
@@ -1556,7 +1569,7 @@
     </w:p>
     <w:p>
       <w:pPr>
-        <w:pStyle w:val="berschrift2"/>
+        <w:pStyle w:val="Heading2"/>
         <w:rPr>
           <w:lang w:val="de-CH"/>
         </w:rPr>
@@ -1568,27 +1581,303 @@
         <w:lastRenderedPageBreak/>
         <w:t>Website</w:t>
       </w:r>
-    </w:p>
-    <w:p>
-      <w:pPr>
-        <w:pStyle w:val="berschrift2"/>
-        <w:rPr>
-          <w:lang w:val="de-CH"/>
-        </w:rPr>
-      </w:pPr>
-    </w:p>
-    <w:p>
-      <w:pPr>
-        <w:rPr>
-          <w:lang w:val="de-CH"/>
-        </w:rPr>
-      </w:pPr>
       <w:r>
         <w:rPr>
           <w:noProof/>
+          <w:lang w:val="en-GB" w:eastAsia="en-GB"/>
         </w:rPr>
         <w:drawing>
-          <wp:inline distT="0" distB="0" distL="0" distR="0" wp14:anchorId="66763E1B" wp14:editId="61398A5E">
+          <wp:inline distT="0" distB="0" distL="0" distR="0" wp14:anchorId="57078DED" wp14:editId="57DC937D">
+            <wp:extent cx="5943600" cy="4973320"/>
+            <wp:effectExtent l="0" t="0" r="0" b="5080"/>
+            <wp:docPr id="15" name="Grafik 15"/>
+            <wp:cNvGraphicFramePr>
+              <a:graphicFrameLocks xmlns:a="http://schemas.openxmlformats.org/drawingml/2006/main" noChangeAspect="1"/>
+            </wp:cNvGraphicFramePr>
+            <a:graphic xmlns:a="http://schemas.openxmlformats.org/drawingml/2006/main">
+              <a:graphicData uri="http://schemas.openxmlformats.org/drawingml/2006/picture">
+                <pic:pic xmlns:pic="http://schemas.openxmlformats.org/drawingml/2006/picture">
+                  <pic:nvPicPr>
+                    <pic:cNvPr id="0" name="Picture 2"/>
+                    <pic:cNvPicPr>
+                      <a:picLocks noChangeAspect="1" noChangeArrowheads="1"/>
+                    </pic:cNvPicPr>
+                  </pic:nvPicPr>
+                  <pic:blipFill>
+                    <a:blip r:embed="rId27" cstate="print">
+                      <a:extLst>
+                        <a:ext uri="{28A0092B-C50C-407E-A947-70E740481C1C}">
+                          <a14:useLocalDpi xmlns:a14="http://schemas.microsoft.com/office/drawing/2010/main" val="0"/>
+                        </a:ext>
+                      </a:extLst>
+                    </a:blip>
+                    <a:srcRect/>
+                    <a:stretch>
+                      <a:fillRect/>
+                    </a:stretch>
+                  </pic:blipFill>
+                  <pic:spPr bwMode="auto">
+                    <a:xfrm>
+                      <a:off x="0" y="0"/>
+                      <a:ext cx="5943600" cy="4973320"/>
+                    </a:xfrm>
+                    <a:prstGeom prst="rect">
+                      <a:avLst/>
+                    </a:prstGeom>
+                    <a:noFill/>
+                    <a:ln>
+                      <a:noFill/>
+                    </a:ln>
+                  </pic:spPr>
+                </pic:pic>
+              </a:graphicData>
+            </a:graphic>
+          </wp:inline>
+        </w:drawing>
+      </w:r>
+    </w:p>
+    <w:p>
+      <w:pPr>
+        <w:pStyle w:val="Heading2"/>
+        <w:rPr>
+          <w:lang w:val="de-CH"/>
+        </w:rPr>
+      </w:pPr>
+      <w:r>
+        <w:rPr>
+          <w:noProof/>
+          <w:lang w:val="en-GB" w:eastAsia="en-GB"/>
+        </w:rPr>
+        <w:lastRenderedPageBreak/>
+        <w:drawing>
+          <wp:inline distT="0" distB="0" distL="0" distR="0" wp14:anchorId="44130CCF" wp14:editId="29DF3858">
+            <wp:extent cx="5943600" cy="5022000"/>
+            <wp:effectExtent l="0" t="0" r="0" b="7620"/>
+            <wp:docPr id="17" name="Grafik 17"/>
+            <wp:cNvGraphicFramePr>
+              <a:graphicFrameLocks xmlns:a="http://schemas.openxmlformats.org/drawingml/2006/main" noChangeAspect="1"/>
+            </wp:cNvGraphicFramePr>
+            <a:graphic xmlns:a="http://schemas.openxmlformats.org/drawingml/2006/main">
+              <a:graphicData uri="http://schemas.openxmlformats.org/drawingml/2006/picture">
+                <pic:pic xmlns:pic="http://schemas.openxmlformats.org/drawingml/2006/picture">
+                  <pic:nvPicPr>
+                    <pic:cNvPr id="0" name="Picture 4"/>
+                    <pic:cNvPicPr>
+                      <a:picLocks noChangeAspect="1" noChangeArrowheads="1"/>
+                    </pic:cNvPicPr>
+                  </pic:nvPicPr>
+                  <pic:blipFill>
+                    <a:blip r:embed="rId28" cstate="print">
+                      <a:extLst>
+                        <a:ext uri="{28A0092B-C50C-407E-A947-70E740481C1C}">
+                          <a14:useLocalDpi xmlns:a14="http://schemas.microsoft.com/office/drawing/2010/main" val="0"/>
+                        </a:ext>
+                      </a:extLst>
+                    </a:blip>
+                    <a:srcRect/>
+                    <a:stretch>
+                      <a:fillRect/>
+                    </a:stretch>
+                  </pic:blipFill>
+                  <pic:spPr bwMode="auto">
+                    <a:xfrm>
+                      <a:off x="0" y="0"/>
+                      <a:ext cx="5943600" cy="5022000"/>
+                    </a:xfrm>
+                    <a:prstGeom prst="rect">
+                      <a:avLst/>
+                    </a:prstGeom>
+                    <a:noFill/>
+                    <a:ln>
+                      <a:noFill/>
+                    </a:ln>
+                  </pic:spPr>
+                </pic:pic>
+              </a:graphicData>
+            </a:graphic>
+          </wp:inline>
+        </w:drawing>
+      </w:r>
+      <w:r>
+        <w:rPr>
+          <w:noProof/>
+          <w:lang w:val="en-GB" w:eastAsia="en-GB"/>
+        </w:rPr>
+        <w:lastRenderedPageBreak/>
+        <w:drawing>
+          <wp:inline distT="0" distB="0" distL="0" distR="0" wp14:anchorId="738144F5" wp14:editId="413F65A9">
+            <wp:extent cx="5943600" cy="4931435"/>
+            <wp:effectExtent l="0" t="0" r="0" b="0"/>
+            <wp:docPr id="19" name="Grafik 19"/>
+            <wp:cNvGraphicFramePr>
+              <a:graphicFrameLocks xmlns:a="http://schemas.openxmlformats.org/drawingml/2006/main" noChangeAspect="1"/>
+            </wp:cNvGraphicFramePr>
+            <a:graphic xmlns:a="http://schemas.openxmlformats.org/drawingml/2006/main">
+              <a:graphicData uri="http://schemas.openxmlformats.org/drawingml/2006/picture">
+                <pic:pic xmlns:pic="http://schemas.openxmlformats.org/drawingml/2006/picture">
+                  <pic:nvPicPr>
+                    <pic:cNvPr id="0" name="Picture 6"/>
+                    <pic:cNvPicPr>
+                      <a:picLocks noChangeAspect="1" noChangeArrowheads="1"/>
+                    </pic:cNvPicPr>
+                  </pic:nvPicPr>
+                  <pic:blipFill>
+                    <a:blip r:embed="rId29" cstate="print">
+                      <a:extLst>
+                        <a:ext uri="{28A0092B-C50C-407E-A947-70E740481C1C}">
+                          <a14:useLocalDpi xmlns:a14="http://schemas.microsoft.com/office/drawing/2010/main" val="0"/>
+                        </a:ext>
+                      </a:extLst>
+                    </a:blip>
+                    <a:srcRect/>
+                    <a:stretch>
+                      <a:fillRect/>
+                    </a:stretch>
+                  </pic:blipFill>
+                  <pic:spPr bwMode="auto">
+                    <a:xfrm>
+                      <a:off x="0" y="0"/>
+                      <a:ext cx="5943600" cy="4931435"/>
+                    </a:xfrm>
+                    <a:prstGeom prst="rect">
+                      <a:avLst/>
+                    </a:prstGeom>
+                    <a:noFill/>
+                    <a:ln>
+                      <a:noFill/>
+                    </a:ln>
+                  </pic:spPr>
+                </pic:pic>
+              </a:graphicData>
+            </a:graphic>
+          </wp:inline>
+        </w:drawing>
+      </w:r>
+      <w:r>
+        <w:rPr>
+          <w:noProof/>
+          <w:lang w:val="en-GB" w:eastAsia="en-GB"/>
+        </w:rPr>
+        <w:lastRenderedPageBreak/>
+        <w:drawing>
+          <wp:inline distT="0" distB="0" distL="0" distR="0" wp14:anchorId="382BEB92" wp14:editId="07F91E74">
+            <wp:extent cx="5943600" cy="4998085"/>
+            <wp:effectExtent l="0" t="0" r="0" b="5715"/>
+            <wp:docPr id="14" name="Grafik 14"/>
+            <wp:cNvGraphicFramePr>
+              <a:graphicFrameLocks xmlns:a="http://schemas.openxmlformats.org/drawingml/2006/main" noChangeAspect="1"/>
+            </wp:cNvGraphicFramePr>
+            <a:graphic xmlns:a="http://schemas.openxmlformats.org/drawingml/2006/main">
+              <a:graphicData uri="http://schemas.openxmlformats.org/drawingml/2006/picture">
+                <pic:pic xmlns:pic="http://schemas.openxmlformats.org/drawingml/2006/picture">
+                  <pic:nvPicPr>
+                    <pic:cNvPr id="0" name="Picture 1"/>
+                    <pic:cNvPicPr>
+                      <a:picLocks noChangeAspect="1" noChangeArrowheads="1"/>
+                    </pic:cNvPicPr>
+                  </pic:nvPicPr>
+                  <pic:blipFill>
+                    <a:blip r:embed="rId30" cstate="print">
+                      <a:extLst>
+                        <a:ext uri="{28A0092B-C50C-407E-A947-70E740481C1C}">
+                          <a14:useLocalDpi xmlns:a14="http://schemas.microsoft.com/office/drawing/2010/main" val="0"/>
+                        </a:ext>
+                      </a:extLst>
+                    </a:blip>
+                    <a:srcRect/>
+                    <a:stretch>
+                      <a:fillRect/>
+                    </a:stretch>
+                  </pic:blipFill>
+                  <pic:spPr bwMode="auto">
+                    <a:xfrm>
+                      <a:off x="0" y="0"/>
+                      <a:ext cx="5943600" cy="4998085"/>
+                    </a:xfrm>
+                    <a:prstGeom prst="rect">
+                      <a:avLst/>
+                    </a:prstGeom>
+                    <a:noFill/>
+                    <a:ln>
+                      <a:noFill/>
+                    </a:ln>
+                  </pic:spPr>
+                </pic:pic>
+              </a:graphicData>
+            </a:graphic>
+          </wp:inline>
+        </w:drawing>
+      </w:r>
+    </w:p>
+    <w:p>
+      <w:pPr>
+        <w:rPr>
+          <w:lang w:val="de-CH"/>
+        </w:rPr>
+      </w:pPr>
+      <w:r>
+        <w:rPr>
+          <w:noProof/>
+          <w:lang w:val="en-GB" w:eastAsia="en-GB"/>
+        </w:rPr>
+        <w:lastRenderedPageBreak/>
+        <w:drawing>
+          <wp:inline distT="0" distB="0" distL="0" distR="0" wp14:anchorId="7B11F685" wp14:editId="7B2B36DC">
+            <wp:extent cx="5943600" cy="4978095"/>
+            <wp:effectExtent l="0" t="0" r="0" b="635"/>
+            <wp:docPr id="21" name="Grafik 21"/>
+            <wp:cNvGraphicFramePr>
+              <a:graphicFrameLocks xmlns:a="http://schemas.openxmlformats.org/drawingml/2006/main" noChangeAspect="1"/>
+            </wp:cNvGraphicFramePr>
+            <a:graphic xmlns:a="http://schemas.openxmlformats.org/drawingml/2006/main">
+              <a:graphicData uri="http://schemas.openxmlformats.org/drawingml/2006/picture">
+                <pic:pic xmlns:pic="http://schemas.openxmlformats.org/drawingml/2006/picture">
+                  <pic:nvPicPr>
+                    <pic:cNvPr id="0" name="Picture 8"/>
+                    <pic:cNvPicPr>
+                      <a:picLocks noChangeAspect="1" noChangeArrowheads="1"/>
+                    </pic:cNvPicPr>
+                  </pic:nvPicPr>
+                  <pic:blipFill>
+                    <a:blip r:embed="rId31" cstate="print">
+                      <a:extLst>
+                        <a:ext uri="{28A0092B-C50C-407E-A947-70E740481C1C}">
+                          <a14:useLocalDpi xmlns:a14="http://schemas.microsoft.com/office/drawing/2010/main" val="0"/>
+                        </a:ext>
+                      </a:extLst>
+                    </a:blip>
+                    <a:srcRect/>
+                    <a:stretch>
+                      <a:fillRect/>
+                    </a:stretch>
+                  </pic:blipFill>
+                  <pic:spPr bwMode="auto">
+                    <a:xfrm>
+                      <a:off x="0" y="0"/>
+                      <a:ext cx="5943600" cy="4978095"/>
+                    </a:xfrm>
+                    <a:prstGeom prst="rect">
+                      <a:avLst/>
+                    </a:prstGeom>
+                    <a:noFill/>
+                    <a:ln>
+                      <a:noFill/>
+                    </a:ln>
+                  </pic:spPr>
+                </pic:pic>
+              </a:graphicData>
+            </a:graphic>
+          </wp:inline>
+        </w:drawing>
+      </w:r>
+      <w:r>
+        <w:rPr>
+          <w:noProof/>
+          <w:lang w:val="en-GB" w:eastAsia="en-GB"/>
+        </w:rPr>
+        <w:lastRenderedPageBreak/>
+        <w:drawing>
+          <wp:inline distT="0" distB="0" distL="0" distR="0" wp14:anchorId="43E4A183" wp14:editId="351507B7">
             <wp:extent cx="5943600" cy="4946015"/>
             <wp:effectExtent l="0" t="0" r="0" b="6985"/>
             <wp:docPr id="23" name="Grafik 23"/>
@@ -1605,7 +1894,7 @@
                     </pic:cNvPicPr>
                   </pic:nvPicPr>
                   <pic:blipFill>
-                    <a:blip r:embed="rId27" cstate="print">
+                    <a:blip r:embed="rId32" cstate="print">
                       <a:extLst>
                         <a:ext uri="{28A0092B-C50C-407E-A947-70E740481C1C}">
                           <a14:useLocalDpi xmlns:a14="http://schemas.microsoft.com/office/drawing/2010/main" val="0"/>
@@ -1653,10 +1942,11 @@
       <w:r>
         <w:rPr>
           <w:noProof/>
+          <w:lang w:val="en-GB" w:eastAsia="en-GB"/>
         </w:rPr>
         <w:lastRenderedPageBreak/>
         <w:drawing>
-          <wp:inline distT="0" distB="0" distL="0" distR="0">
+          <wp:inline distT="0" distB="0" distL="0" distR="0" wp14:anchorId="02D5CB41" wp14:editId="5EE332EF">
             <wp:extent cx="6423941" cy="5391150"/>
             <wp:effectExtent l="0" t="0" r="0" b="0"/>
             <wp:docPr id="22" name="Grafik 22"/>
@@ -1673,7 +1963,7 @@
                     </pic:cNvPicPr>
                   </pic:nvPicPr>
                   <pic:blipFill>
-                    <a:blip r:embed="rId28" cstate="print">
+                    <a:blip r:embed="rId33" cstate="print">
                       <a:extLst>
                         <a:ext uri="{28A0092B-C50C-407E-A947-70E740481C1C}">
                           <a14:useLocalDpi xmlns:a14="http://schemas.microsoft.com/office/drawing/2010/main" val="0"/>
@@ -1707,282 +1997,13 @@
       <w:r>
         <w:rPr>
           <w:noProof/>
+          <w:lang w:val="en-GB" w:eastAsia="en-GB"/>
         </w:rPr>
         <w:lastRenderedPageBreak/>
         <w:drawing>
-          <wp:inline distT="0" distB="0" distL="0" distR="0">
-            <wp:extent cx="6442705" cy="5395912"/>
+          <wp:inline distT="0" distB="0" distL="0" distR="0" wp14:anchorId="2A2C6A18" wp14:editId="04EED46B">
+            <wp:extent cx="5943600" cy="4988306"/>
             <wp:effectExtent l="0" t="0" r="0" b="0"/>
-            <wp:docPr id="21" name="Grafik 21"/>
-            <wp:cNvGraphicFramePr>
-              <a:graphicFrameLocks xmlns:a="http://schemas.openxmlformats.org/drawingml/2006/main" noChangeAspect="1"/>
-            </wp:cNvGraphicFramePr>
-            <a:graphic xmlns:a="http://schemas.openxmlformats.org/drawingml/2006/main">
-              <a:graphicData uri="http://schemas.openxmlformats.org/drawingml/2006/picture">
-                <pic:pic xmlns:pic="http://schemas.openxmlformats.org/drawingml/2006/picture">
-                  <pic:nvPicPr>
-                    <pic:cNvPr id="0" name="Picture 8"/>
-                    <pic:cNvPicPr>
-                      <a:picLocks noChangeAspect="1" noChangeArrowheads="1"/>
-                    </pic:cNvPicPr>
-                  </pic:nvPicPr>
-                  <pic:blipFill>
-                    <a:blip r:embed="rId29" cstate="print">
-                      <a:extLst>
-                        <a:ext uri="{28A0092B-C50C-407E-A947-70E740481C1C}">
-                          <a14:useLocalDpi xmlns:a14="http://schemas.microsoft.com/office/drawing/2010/main" val="0"/>
-                        </a:ext>
-                      </a:extLst>
-                    </a:blip>
-                    <a:srcRect/>
-                    <a:stretch>
-                      <a:fillRect/>
-                    </a:stretch>
-                  </pic:blipFill>
-                  <pic:spPr bwMode="auto">
-                    <a:xfrm>
-                      <a:off x="0" y="0"/>
-                      <a:ext cx="6448018" cy="5400361"/>
-                    </a:xfrm>
-                    <a:prstGeom prst="rect">
-                      <a:avLst/>
-                    </a:prstGeom>
-                    <a:noFill/>
-                    <a:ln>
-                      <a:noFill/>
-                    </a:ln>
-                  </pic:spPr>
-                </pic:pic>
-              </a:graphicData>
-            </a:graphic>
-          </wp:inline>
-        </w:drawing>
-      </w:r>
-      <w:r>
-        <w:rPr>
-          <w:noProof/>
-        </w:rPr>
-        <w:lastRenderedPageBreak/>
-        <w:drawing>
-          <wp:inline distT="0" distB="0" distL="0" distR="0">
-            <wp:extent cx="6382141" cy="5334317"/>
-            <wp:effectExtent l="0" t="0" r="0" b="0"/>
-            <wp:docPr id="20" name="Grafik 20"/>
-            <wp:cNvGraphicFramePr>
-              <a:graphicFrameLocks xmlns:a="http://schemas.openxmlformats.org/drawingml/2006/main" noChangeAspect="1"/>
-            </wp:cNvGraphicFramePr>
-            <a:graphic xmlns:a="http://schemas.openxmlformats.org/drawingml/2006/main">
-              <a:graphicData uri="http://schemas.openxmlformats.org/drawingml/2006/picture">
-                <pic:pic xmlns:pic="http://schemas.openxmlformats.org/drawingml/2006/picture">
-                  <pic:nvPicPr>
-                    <pic:cNvPr id="0" name="Picture 7"/>
-                    <pic:cNvPicPr>
-                      <a:picLocks noChangeAspect="1" noChangeArrowheads="1"/>
-                    </pic:cNvPicPr>
-                  </pic:nvPicPr>
-                  <pic:blipFill>
-                    <a:blip r:embed="rId30" cstate="print">
-                      <a:extLst>
-                        <a:ext uri="{28A0092B-C50C-407E-A947-70E740481C1C}">
-                          <a14:useLocalDpi xmlns:a14="http://schemas.microsoft.com/office/drawing/2010/main" val="0"/>
-                        </a:ext>
-                      </a:extLst>
-                    </a:blip>
-                    <a:srcRect/>
-                    <a:stretch>
-                      <a:fillRect/>
-                    </a:stretch>
-                  </pic:blipFill>
-                  <pic:spPr bwMode="auto">
-                    <a:xfrm>
-                      <a:off x="0" y="0"/>
-                      <a:ext cx="6386495" cy="5337956"/>
-                    </a:xfrm>
-                    <a:prstGeom prst="rect">
-                      <a:avLst/>
-                    </a:prstGeom>
-                    <a:noFill/>
-                    <a:ln>
-                      <a:noFill/>
-                    </a:ln>
-                  </pic:spPr>
-                </pic:pic>
-              </a:graphicData>
-            </a:graphic>
-          </wp:inline>
-        </w:drawing>
-      </w:r>
-      <w:r>
-        <w:rPr>
-          <w:noProof/>
-        </w:rPr>
-        <w:lastRenderedPageBreak/>
-        <w:drawing>
-          <wp:inline distT="0" distB="0" distL="0" distR="0">
-            <wp:extent cx="6417713" cy="5324475"/>
-            <wp:effectExtent l="0" t="0" r="2540" b="0"/>
-            <wp:docPr id="19" name="Grafik 19"/>
-            <wp:cNvGraphicFramePr>
-              <a:graphicFrameLocks xmlns:a="http://schemas.openxmlformats.org/drawingml/2006/main" noChangeAspect="1"/>
-            </wp:cNvGraphicFramePr>
-            <a:graphic xmlns:a="http://schemas.openxmlformats.org/drawingml/2006/main">
-              <a:graphicData uri="http://schemas.openxmlformats.org/drawingml/2006/picture">
-                <pic:pic xmlns:pic="http://schemas.openxmlformats.org/drawingml/2006/picture">
-                  <pic:nvPicPr>
-                    <pic:cNvPr id="0" name="Picture 6"/>
-                    <pic:cNvPicPr>
-                      <a:picLocks noChangeAspect="1" noChangeArrowheads="1"/>
-                    </pic:cNvPicPr>
-                  </pic:nvPicPr>
-                  <pic:blipFill>
-                    <a:blip r:embed="rId31" cstate="print">
-                      <a:extLst>
-                        <a:ext uri="{28A0092B-C50C-407E-A947-70E740481C1C}">
-                          <a14:useLocalDpi xmlns:a14="http://schemas.microsoft.com/office/drawing/2010/main" val="0"/>
-                        </a:ext>
-                      </a:extLst>
-                    </a:blip>
-                    <a:srcRect/>
-                    <a:stretch>
-                      <a:fillRect/>
-                    </a:stretch>
-                  </pic:blipFill>
-                  <pic:spPr bwMode="auto">
-                    <a:xfrm>
-                      <a:off x="0" y="0"/>
-                      <a:ext cx="6426232" cy="5331542"/>
-                    </a:xfrm>
-                    <a:prstGeom prst="rect">
-                      <a:avLst/>
-                    </a:prstGeom>
-                    <a:noFill/>
-                    <a:ln>
-                      <a:noFill/>
-                    </a:ln>
-                  </pic:spPr>
-                </pic:pic>
-              </a:graphicData>
-            </a:graphic>
-          </wp:inline>
-        </w:drawing>
-      </w:r>
-      <w:r>
-        <w:rPr>
-          <w:noProof/>
-        </w:rPr>
-        <w:lastRenderedPageBreak/>
-        <w:drawing>
-          <wp:inline distT="0" distB="0" distL="0" distR="0">
-            <wp:extent cx="6378111" cy="5372100"/>
-            <wp:effectExtent l="0" t="0" r="3810" b="0"/>
-            <wp:docPr id="18" name="Grafik 18"/>
-            <wp:cNvGraphicFramePr>
-              <a:graphicFrameLocks xmlns:a="http://schemas.openxmlformats.org/drawingml/2006/main" noChangeAspect="1"/>
-            </wp:cNvGraphicFramePr>
-            <a:graphic xmlns:a="http://schemas.openxmlformats.org/drawingml/2006/main">
-              <a:graphicData uri="http://schemas.openxmlformats.org/drawingml/2006/picture">
-                <pic:pic xmlns:pic="http://schemas.openxmlformats.org/drawingml/2006/picture">
-                  <pic:nvPicPr>
-                    <pic:cNvPr id="0" name="Picture 5"/>
-                    <pic:cNvPicPr>
-                      <a:picLocks noChangeAspect="1" noChangeArrowheads="1"/>
-                    </pic:cNvPicPr>
-                  </pic:nvPicPr>
-                  <pic:blipFill>
-                    <a:blip r:embed="rId32" cstate="print">
-                      <a:extLst>
-                        <a:ext uri="{28A0092B-C50C-407E-A947-70E740481C1C}">
-                          <a14:useLocalDpi xmlns:a14="http://schemas.microsoft.com/office/drawing/2010/main" val="0"/>
-                        </a:ext>
-                      </a:extLst>
-                    </a:blip>
-                    <a:srcRect/>
-                    <a:stretch>
-                      <a:fillRect/>
-                    </a:stretch>
-                  </pic:blipFill>
-                  <pic:spPr bwMode="auto">
-                    <a:xfrm>
-                      <a:off x="0" y="0"/>
-                      <a:ext cx="6383504" cy="5376642"/>
-                    </a:xfrm>
-                    <a:prstGeom prst="rect">
-                      <a:avLst/>
-                    </a:prstGeom>
-                    <a:noFill/>
-                    <a:ln>
-                      <a:noFill/>
-                    </a:ln>
-                  </pic:spPr>
-                </pic:pic>
-              </a:graphicData>
-            </a:graphic>
-          </wp:inline>
-        </w:drawing>
-      </w:r>
-      <w:r>
-        <w:rPr>
-          <w:noProof/>
-        </w:rPr>
-        <w:lastRenderedPageBreak/>
-        <w:drawing>
-          <wp:inline distT="0" distB="0" distL="0" distR="0">
-            <wp:extent cx="6290360" cy="5314950"/>
-            <wp:effectExtent l="0" t="0" r="0" b="0"/>
-            <wp:docPr id="17" name="Grafik 17"/>
-            <wp:cNvGraphicFramePr>
-              <a:graphicFrameLocks xmlns:a="http://schemas.openxmlformats.org/drawingml/2006/main" noChangeAspect="1"/>
-            </wp:cNvGraphicFramePr>
-            <a:graphic xmlns:a="http://schemas.openxmlformats.org/drawingml/2006/main">
-              <a:graphicData uri="http://schemas.openxmlformats.org/drawingml/2006/picture">
-                <pic:pic xmlns:pic="http://schemas.openxmlformats.org/drawingml/2006/picture">
-                  <pic:nvPicPr>
-                    <pic:cNvPr id="0" name="Picture 4"/>
-                    <pic:cNvPicPr>
-                      <a:picLocks noChangeAspect="1" noChangeArrowheads="1"/>
-                    </pic:cNvPicPr>
-                  </pic:nvPicPr>
-                  <pic:blipFill>
-                    <a:blip r:embed="rId33" cstate="print">
-                      <a:extLst>
-                        <a:ext uri="{28A0092B-C50C-407E-A947-70E740481C1C}">
-                          <a14:useLocalDpi xmlns:a14="http://schemas.microsoft.com/office/drawing/2010/main" val="0"/>
-                        </a:ext>
-                      </a:extLst>
-                    </a:blip>
-                    <a:srcRect/>
-                    <a:stretch>
-                      <a:fillRect/>
-                    </a:stretch>
-                  </pic:blipFill>
-                  <pic:spPr bwMode="auto">
-                    <a:xfrm>
-                      <a:off x="0" y="0"/>
-                      <a:ext cx="6296180" cy="5319868"/>
-                    </a:xfrm>
-                    <a:prstGeom prst="rect">
-                      <a:avLst/>
-                    </a:prstGeom>
-                    <a:noFill/>
-                    <a:ln>
-                      <a:noFill/>
-                    </a:ln>
-                  </pic:spPr>
-                </pic:pic>
-              </a:graphicData>
-            </a:graphic>
-          </wp:inline>
-        </w:drawing>
-      </w:r>
-      <w:r>
-        <w:rPr>
-          <w:noProof/>
-        </w:rPr>
-        <w:lastRenderedPageBreak/>
-        <w:drawing>
-          <wp:inline distT="0" distB="0" distL="0" distR="0">
-            <wp:extent cx="6503113" cy="5458142"/>
-            <wp:effectExtent l="0" t="0" r="0" b="9525"/>
             <wp:docPr id="16" name="Grafik 16"/>
             <wp:cNvGraphicFramePr>
               <a:graphicFrameLocks xmlns:a="http://schemas.openxmlformats.org/drawingml/2006/main" noChangeAspect="1"/>
@@ -2012,7 +2033,7 @@
                   <pic:spPr bwMode="auto">
                     <a:xfrm>
                       <a:off x="0" y="0"/>
-                      <a:ext cx="6507731" cy="5462018"/>
+                      <a:ext cx="5943600" cy="4988306"/>
                     </a:xfrm>
                     <a:prstGeom prst="rect">
                       <a:avLst/>
@@ -2028,16 +2049,18 @@
           </wp:inline>
         </w:drawing>
       </w:r>
+      <w:bookmarkStart w:id="0" w:name="_GoBack"/>
       <w:r>
         <w:rPr>
           <w:noProof/>
+          <w:lang w:val="en-GB" w:eastAsia="en-GB"/>
         </w:rPr>
         <w:lastRenderedPageBreak/>
         <w:drawing>
-          <wp:inline distT="0" distB="0" distL="0" distR="0">
-            <wp:extent cx="6517565" cy="5453380"/>
+          <wp:inline distT="0" distB="0" distL="0" distR="0" wp14:anchorId="65EA840D" wp14:editId="70D8C6EE">
+            <wp:extent cx="5943600" cy="5006258"/>
             <wp:effectExtent l="0" t="0" r="0" b="0"/>
-            <wp:docPr id="15" name="Grafik 15"/>
+            <wp:docPr id="18" name="Grafik 18"/>
             <wp:cNvGraphicFramePr>
               <a:graphicFrameLocks xmlns:a="http://schemas.openxmlformats.org/drawingml/2006/main" noChangeAspect="1"/>
             </wp:cNvGraphicFramePr>
@@ -2045,7 +2068,7 @@
               <a:graphicData uri="http://schemas.openxmlformats.org/drawingml/2006/picture">
                 <pic:pic xmlns:pic="http://schemas.openxmlformats.org/drawingml/2006/picture">
                   <pic:nvPicPr>
-                    <pic:cNvPr id="0" name="Picture 2"/>
+                    <pic:cNvPr id="0" name="Picture 5"/>
                     <pic:cNvPicPr>
                       <a:picLocks noChangeAspect="1" noChangeArrowheads="1"/>
                     </pic:cNvPicPr>
@@ -2066,7 +2089,7 @@
                   <pic:spPr bwMode="auto">
                     <a:xfrm>
                       <a:off x="0" y="0"/>
-                      <a:ext cx="6521584" cy="5456743"/>
+                      <a:ext cx="5943600" cy="5006258"/>
                     </a:xfrm>
                     <a:prstGeom prst="rect">
                       <a:avLst/>
@@ -2082,16 +2105,18 @@
           </wp:inline>
         </w:drawing>
       </w:r>
+      <w:bookmarkEnd w:id="0"/>
       <w:r>
         <w:rPr>
           <w:noProof/>
+          <w:lang w:val="en-GB" w:eastAsia="en-GB"/>
         </w:rPr>
         <w:lastRenderedPageBreak/>
         <w:drawing>
-          <wp:inline distT="0" distB="0" distL="0" distR="0">
-            <wp:extent cx="6405569" cy="5386705"/>
-            <wp:effectExtent l="0" t="0" r="0" b="4445"/>
-            <wp:docPr id="14" name="Grafik 14"/>
+          <wp:inline distT="0" distB="0" distL="0" distR="0" wp14:anchorId="47547AFE" wp14:editId="0EFF36B9">
+            <wp:extent cx="5943600" cy="4967785"/>
+            <wp:effectExtent l="0" t="0" r="0" b="10795"/>
+            <wp:docPr id="20" name="Grafik 20"/>
             <wp:cNvGraphicFramePr>
               <a:graphicFrameLocks xmlns:a="http://schemas.openxmlformats.org/drawingml/2006/main" noChangeAspect="1"/>
             </wp:cNvGraphicFramePr>
@@ -2099,7 +2124,7 @@
               <a:graphicData uri="http://schemas.openxmlformats.org/drawingml/2006/picture">
                 <pic:pic xmlns:pic="http://schemas.openxmlformats.org/drawingml/2006/picture">
                   <pic:nvPicPr>
-                    <pic:cNvPr id="0" name="Picture 1"/>
+                    <pic:cNvPr id="0" name="Picture 7"/>
                     <pic:cNvPicPr>
                       <a:picLocks noChangeAspect="1" noChangeArrowheads="1"/>
                     </pic:cNvPicPr>
@@ -2120,7 +2145,7 @@
                   <pic:spPr bwMode="auto">
                     <a:xfrm>
                       <a:off x="0" y="0"/>
-                      <a:ext cx="6411793" cy="5391939"/>
+                      <a:ext cx="5943600" cy="4967785"/>
                     </a:xfrm>
                     <a:prstGeom prst="rect">
                       <a:avLst/>
@@ -2148,7 +2173,7 @@
 </file>
 
 <file path=word/styles.xml><?xml version="1.0" encoding="utf-8"?>
-<w:styles xmlns:mc="http://schemas.openxmlformats.org/markup-compatibility/2006" xmlns:r="http://schemas.openxmlformats.org/officeDocument/2006/relationships" xmlns:w="http://schemas.openxmlformats.org/wordprocessingml/2006/main" xmlns:w14="http://schemas.microsoft.com/office/word/2010/wordml" xmlns:w15="http://schemas.microsoft.com/office/word/2012/wordml" xmlns:w16cid="http://schemas.microsoft.com/office/word/2016/wordml/cid" xmlns:w16se="http://schemas.microsoft.com/office/word/2015/wordml/symex" mc:Ignorable="w14 w15 w16se w16cid">
+<w:styles xmlns:mc="http://schemas.openxmlformats.org/markup-compatibility/2006" xmlns:r="http://schemas.openxmlformats.org/officeDocument/2006/relationships" xmlns:w="http://schemas.openxmlformats.org/wordprocessingml/2006/main" xmlns:w14="http://schemas.microsoft.com/office/word/2010/wordml" xmlns:w15="http://schemas.microsoft.com/office/word/2012/wordml" mc:Ignorable="w14 w15">
   <w:docDefaults>
     <w:rPrDefault>
       <w:rPr>
@@ -2164,7 +2189,7 @@
       </w:pPr>
     </w:pPrDefault>
   </w:docDefaults>
-  <w:latentStyles w:defLockedState="0" w:defUIPriority="99" w:defSemiHidden="0" w:defUnhideWhenUsed="0" w:defQFormat="0" w:count="375">
+  <w:latentStyles w:defLockedState="0" w:defUIPriority="99" w:defSemiHidden="0" w:defUnhideWhenUsed="0" w:defQFormat="0" w:count="382">
     <w:lsdException w:name="Normal" w:uiPriority="0" w:qFormat="1"/>
     <w:lsdException w:name="heading 1" w:uiPriority="9" w:qFormat="1"/>
     <w:lsdException w:name="heading 2" w:semiHidden="1" w:uiPriority="9" w:unhideWhenUsed="1" w:qFormat="1"/>
@@ -2270,6 +2295,7 @@
     <w:lsdException w:name="HTML Sample" w:semiHidden="1" w:unhideWhenUsed="1"/>
     <w:lsdException w:name="HTML Typewriter" w:semiHidden="1" w:unhideWhenUsed="1"/>
     <w:lsdException w:name="HTML Variable" w:semiHidden="1" w:unhideWhenUsed="1"/>
+    <w:lsdException w:name="Normal Table" w:semiHidden="1" w:unhideWhenUsed="1"/>
     <w:lsdException w:name="annotation subject" w:semiHidden="1" w:unhideWhenUsed="1"/>
     <w:lsdException w:name="No List" w:semiHidden="1" w:unhideWhenUsed="1"/>
     <w:lsdException w:name="Outline List 1" w:semiHidden="1" w:unhideWhenUsed="1"/>
@@ -2316,8 +2342,10 @@
     <w:lsdException w:name="Table Subtle 2" w:semiHidden="1" w:unhideWhenUsed="1"/>
     <w:lsdException w:name="Table Web 1" w:semiHidden="1" w:unhideWhenUsed="1"/>
     <w:lsdException w:name="Table Web 2" w:semiHidden="1" w:unhideWhenUsed="1"/>
+    <w:lsdException w:name="Table Web 3" w:semiHidden="1" w:unhideWhenUsed="1"/>
     <w:lsdException w:name="Balloon Text" w:semiHidden="1" w:unhideWhenUsed="1"/>
     <w:lsdException w:name="Table Grid" w:uiPriority="39"/>
+    <w:lsdException w:name="Table Theme" w:semiHidden="1" w:unhideWhenUsed="1"/>
     <w:lsdException w:name="Placeholder Text" w:semiHidden="1"/>
     <w:lsdException w:name="No Spacing" w:uiPriority="1" w:qFormat="1"/>
     <w:lsdException w:name="Light Shading" w:uiPriority="60"/>
@@ -2535,18 +2563,16 @@
     <w:lsdException w:name="List Table 7 Colorful Accent 6" w:uiPriority="52"/>
     <w:lsdException w:name="Mention" w:semiHidden="1" w:unhideWhenUsed="1"/>
     <w:lsdException w:name="Smart Hyperlink" w:semiHidden="1" w:unhideWhenUsed="1"/>
-    <w:lsdException w:name="Hashtag" w:semiHidden="1" w:unhideWhenUsed="1"/>
-    <w:lsdException w:name="Unresolved Mention" w:semiHidden="1" w:unhideWhenUsed="1"/>
   </w:latentStyles>
-  <w:style w:type="paragraph" w:default="1" w:styleId="Standard">
+  <w:style w:type="paragraph" w:default="1" w:styleId="Normal">
     <w:name w:val="Normal"/>
     <w:qFormat/>
   </w:style>
-  <w:style w:type="paragraph" w:styleId="berschrift1">
+  <w:style w:type="paragraph" w:styleId="Heading1">
     <w:name w:val="heading 1"/>
-    <w:basedOn w:val="Standard"/>
-    <w:next w:val="Standard"/>
-    <w:link w:val="berschrift1Zchn"/>
+    <w:basedOn w:val="Normal"/>
+    <w:next w:val="Normal"/>
+    <w:link w:val="Heading1Char"/>
     <w:uiPriority w:val="9"/>
     <w:qFormat/>
     <w:rsid w:val="00A27F3C"/>
@@ -2563,11 +2589,11 @@
       <w:szCs w:val="32"/>
     </w:rPr>
   </w:style>
-  <w:style w:type="paragraph" w:styleId="berschrift2">
+  <w:style w:type="paragraph" w:styleId="Heading2">
     <w:name w:val="heading 2"/>
-    <w:basedOn w:val="Standard"/>
-    <w:next w:val="Standard"/>
-    <w:link w:val="berschrift2Zchn"/>
+    <w:basedOn w:val="Normal"/>
+    <w:next w:val="Normal"/>
+    <w:link w:val="Heading2Char"/>
     <w:uiPriority w:val="9"/>
     <w:unhideWhenUsed/>
     <w:qFormat/>
@@ -2585,13 +2611,13 @@
       <w:szCs w:val="26"/>
     </w:rPr>
   </w:style>
-  <w:style w:type="character" w:default="1" w:styleId="Absatz-Standardschriftart">
+  <w:style w:type="character" w:default="1" w:styleId="DefaultParagraphFont">
     <w:name w:val="Default Paragraph Font"/>
     <w:uiPriority w:val="1"/>
     <w:semiHidden/>
     <w:unhideWhenUsed/>
   </w:style>
-  <w:style w:type="table" w:default="1" w:styleId="NormaleTabelle">
+  <w:style w:type="table" w:default="1" w:styleId="TableNormal">
     <w:name w:val="Normal Table"/>
     <w:uiPriority w:val="99"/>
     <w:semiHidden/>
@@ -2606,16 +2632,16 @@
       </w:tblCellMar>
     </w:tblPr>
   </w:style>
-  <w:style w:type="numbering" w:default="1" w:styleId="KeineListe">
+  <w:style w:type="numbering" w:default="1" w:styleId="NoList">
     <w:name w:val="No List"/>
     <w:uiPriority w:val="99"/>
     <w:semiHidden/>
     <w:unhideWhenUsed/>
   </w:style>
-  <w:style w:type="character" w:customStyle="1" w:styleId="berschrift1Zchn">
-    <w:name w:val="Überschrift 1 Zchn"/>
-    <w:basedOn w:val="Absatz-Standardschriftart"/>
-    <w:link w:val="berschrift1"/>
+  <w:style w:type="character" w:customStyle="1" w:styleId="Heading1Char">
+    <w:name w:val="Heading 1 Char"/>
+    <w:basedOn w:val="DefaultParagraphFont"/>
+    <w:link w:val="Heading1"/>
     <w:uiPriority w:val="9"/>
     <w:rsid w:val="00A27F3C"/>
     <w:rPr>
@@ -2625,10 +2651,10 @@
       <w:szCs w:val="32"/>
     </w:rPr>
   </w:style>
-  <w:style w:type="character" w:customStyle="1" w:styleId="berschrift2Zchn">
-    <w:name w:val="Überschrift 2 Zchn"/>
-    <w:basedOn w:val="Absatz-Standardschriftart"/>
-    <w:link w:val="berschrift2"/>
+  <w:style w:type="character" w:customStyle="1" w:styleId="Heading2Char">
+    <w:name w:val="Heading 2 Char"/>
+    <w:basedOn w:val="DefaultParagraphFont"/>
+    <w:link w:val="Heading2"/>
     <w:uiPriority w:val="9"/>
     <w:rsid w:val="00A27F3C"/>
     <w:rPr>
@@ -2661,11 +2687,10 @@
       <inkml:brushProperty name="width" value="0.05" units="cm"/>
       <inkml:brushProperty name="height" value="0.05" units="cm"/>
       <inkml:brushProperty name="color" value="#E71224"/>
-      <inkml:brushProperty name="ignorePressure" value="1"/>
     </inkml:brush>
   </inkml:definitions>
-  <inkml:trace contextRef="#ctx0" brushRef="#br0">753 0,'-2'22,"-1"0,0 0,-2-1,0 1,-8 18,0-1,-25 74,25-81,-1 0,-19 30,29-50,-1-1,1 1,1 0,0 0,1 0,0 0,1 1,0 9,0-2,-1-1,-5 18,4-24,-1-1,-1 0,0 0,-1 0,0 0,0-1,-2 1,-24 42,-13 32,36-68,-1-2,0 0,-1-1,0 0,-4 2,-26 37,36-47,0 1,1 0,0 0,1 0,0 0,-2 7,-5 33,6-25,-7 23,1-18,-9 20,14-38,0 0,-1 0,0-1,0 0,-1 0,-2 1,-41 43,37-35</inkml:trace>
-  <inkml:trace contextRef="#ctx0" brushRef="#br0" timeOffset="1632.018">1 959,'24'-3,"-21"2,0 0,0 1,0-1,1 1,-1 0,0 0,0 0,0 1,0-1,0 1,2 0,1 1,0 0,-1 1,1-1,-1 1,1 0,-1 1,0-1,0 1,-1 0,2 1,-4-2,1 1,0-1,-1 0,0 1,1-1,-1 1,-1 0,1 0,-1-1,1 1,-1 0,0 0,0 0,-1 1,1 2,-1 41,-2 12,-1-17,4 38,0-73,0 0,1 0,0-1,0 1,1 0,1 1,-3-4,2-1,-1 1,0-1,1 0,0 1,0-1,0-1,1 1,-1 0,1-1,-2-2,-1 0,0 0,1 0,-1-1,1 1,-1-1,1 1,-1-1,1 1,-1-1,1 0,0 0,-1 0,1 0,0 0,-1 0,1 0,-1-1,1 1,1-1,4-1,0-1,0 0,0 0,0-2,10-3,-2 2,-2 0,1 0,-1-2,0 1,0-2,-1 0,1-1,103-83,-102 80</inkml:trace>
+  <inkml:trace contextRef="#ctx0" brushRef="#br0">753 0,'-2'22,"-1"0,0 0,-2-1,0 1,-8 18,0-1,-25 74,25-81,-1 0,-19 30,29-50,-1-1,1 1,1 0,0 0,1 0,0 0,1 1,0 9,0-2,-1-1,-5 18,4-24,-1-1,-1 0,0 0,-1 0,0 0,0-2,-2 2,-24 42,-13 32,36-68,-1-2,0 0,-1-1,0 0,-4 2,-26 37,36-47,0 1,1 0,0 0,1 0,0 0,-2 7,-5 33,6-25,-7 23,1-18,-9 20,14-38,0 0,-1 0,0-1,0 0,-1 0,-2 1,-41 43,37-35</inkml:trace>
+  <inkml:trace contextRef="#ctx0" brushRef="#br0" timeOffset="1632.018">1 958,'24'-3,"-21"2,0 0,0 1,0-1,1 1,-1 0,0 0,0 0,0 1,0-1,0 1,2 0,1 1,0 0,-1 1,1-1,-1 1,1 0,-1 1,0-1,0 1,-1 0,2 1,-4-2,1 1,0-1,-1 0,0 1,1-1,-1 1,-1 0,1 0,-1-1,1 1,-1 0,0 0,0 0,-1 1,1 2,-1 41,-2 12,-1-17,4 38,0-73,0 0,1 0,0-1,0 1,1 0,1 1,-3-4,2-1,-1 1,0-1,1 0,0 1,0-1,0-1,1 1,-1 0,1-1,-2-2,-1 0,0 0,1 0,-1-1,1 1,-1-1,1 1,-1-1,1 1,-1-1,1 0,0 0,-1 0,1 0,0 0,-1 0,1 0,-1-1,1 1,1-1,4-1,0-1,0 0,0 0,0-2,10-3,-2 2,-2 0,1 0,-1-2,0 1,0-2,-1 0,1-1,103-83,-102 80</inkml:trace>
 </inkml:ink>
 </file>
 
@@ -2689,11 +2714,10 @@
       <inkml:brushProperty name="width" value="0.05" units="cm"/>
       <inkml:brushProperty name="height" value="0.05" units="cm"/>
       <inkml:brushProperty name="color" value="#E71224"/>
-      <inkml:brushProperty name="ignorePressure" value="1"/>
     </inkml:brush>
   </inkml:definitions>
-  <inkml:trace contextRef="#ctx0" brushRef="#br0">925 1,'-1'9,"1"0,-2 0,1 0,-1 0,-1 0,-2 6,-23 51,19-47,4-10,0-1,-1 1,0-1,-1-1,1 1,-7 4,4-2,-1 0,2 1,-2 1,-3 11,0 0,1 1,-3 13,1-3,5-17,0 0,-2-1,-5 7,7-10,0 0,1 0,1 1,0 0,1 0,0 1,1-2,0-1,-1 0,0 0,-1-1,0 1,-1-2,0 1,0-1,-1 0,-1-1,0 0,0 0,0-1,-3 0,-4 5,-1 1,2 1,-1 0,2 1,0 0,2 2,-1-1,-9 19,13-18,-1-1,0 0,-1 0,-2-2,1 1,-2-2,-8 8,10-11,1 2,1 0,0 0,1 1,0 1,1-1,-4 11,2-6,0-1,-1 0,-1 0,-5 4,4-10,3-3</inkml:trace>
-  <inkml:trace contextRef="#ctx0" brushRef="#br0" timeOffset="1375.1766">1 1006,'1'0,"0"0,0 0,0 1,0-1,0 1,1-1,-1 1,0-1,0 1,-1 0,1-1,0 1,0 0,0 0,0 0,-1 0,1 0,0 0,12 19,-9-12,-1-1,0 1,-1-1,1 1,-1 0,-1 0,1 4,0 15,0 17,-2-23,1 1,4 19,-4-34,0-1,1 1,0-1,1 0,-1 1,1-1,0 0,1 0,-1-1,1 1,2 1,-5-6,-1 0,1-1,0 1,0 0,0 0,0 0,0 0,0-1,0 1,0-1,0 1,0 0,0-1,1 0,-1 1,0-1,0 0,0 0,1 1,-1-1,0 0,0 0,1 0,-1-1,0 1,0 0,1 0,-1-1,0 1,0-1,0 1,0-1,1 0,4-3,0 0,-1 0,0 0,0-1,0 0,0-1,12-11,34-19,-30 22,17-15,-22 14</inkml:trace>
+  <inkml:trace contextRef="#ctx0" brushRef="#br0">923 1,'-1'9,"1"0,-2 0,1 0,-1 0,-1 0,-2 6,-23 51,19-47,4-10,0-1,-1 1,0-1,-1-1,1 1,-7 4,4-2,-1 0,2 1,-2 1,-3 11,0 0,1 1,-3 13,1-3,5-17,0 0,-1-1,-6 7,7-10,0 0,1 0,1 1,0 0,1 0,0 1,1-2,0-1,-1 0,0 0,-1-1,0 1,-1-2,0 1,0-1,-1 0,-1-1,0 0,0 0,0-1,-3 0,-4 5,-1 1,2 1,-1 0,2 1,0 0,2 2,-1-1,-9 19,13-18,-1-1,0 0,-1 0,-2-2,1 1,-2-2,-8 8,10-11,2 2,0 0,0 0,1 1,0 1,1-1,-4 11,2-6,0-1,-1 0,-1 0,-5 4,4-10,3-3</inkml:trace>
+  <inkml:trace contextRef="#ctx0" brushRef="#br0" timeOffset="1375.1766">1 1006,'1'0,"0"0,0 0,0 1,0-1,0 1,1-1,-1 1,0-1,0 1,-1 0,1-1,0 1,0 0,0 0,0 0,-1 0,1 0,0 0,12 19,-9-12,-1-1,0 1,-1-1,1 1,-1 0,-1 0,1 4,0 15,0 17,-2-23,1 1,4 19,-4-34,0-1,1 1,0-1,1 0,-1 1,1-1,0 0,1 0,-1-1,1 1,2 1,-5-6,-1 0,1-1,0 1,0 0,0 0,0 0,0 0,0-1,0 1,0-1,0 1,0 0,0-1,1 0,-1 1,0-1,0 0,0 0,1 1,-1-1,0 0,0 0,1 0,-1-1,0 1,0 0,1 0,-1-1,0 1,0-1,0 1,0-1,1 0,4-3,0 0,-1 0,0 0,0-1,0 0,0-1,12-11,33-19,-29 22,17-15,-22 14</inkml:trace>
 </inkml:ink>
 </file>
 
@@ -2717,11 +2741,10 @@
       <inkml:brushProperty name="width" value="0.05" units="cm"/>
       <inkml:brushProperty name="height" value="0.05" units="cm"/>
       <inkml:brushProperty name="color" value="#E71224"/>
-      <inkml:brushProperty name="ignorePressure" value="1"/>
     </inkml:brush>
   </inkml:definitions>
   <inkml:trace contextRef="#ctx0" brushRef="#br0">692 30,'-8'-3,"0"0,0 0,0 1,0 1,-1 0,-7-1,-9-1,-7-3,-18 1,41 4,-1 1,1 0,0 1,-1 0,1 0,0 1,-7 2,9-1,0 1,0 0,0 0,0 0,1 1,0 0,0 0,0 1,0-1,1 1,0 0,0 1,0 1,-9 13,2 0,1 0,-6 18,6-11,1 1,0 10,-2-9,6-18</inkml:trace>
-  <inkml:trace contextRef="#ctx0" brushRef="#br0" timeOffset="1797.0644">365 300,'-4'0,"0"1,0 1,0-1,0 1,0-1,1 1,-1 0,1 1,-2 0,1-1,-32 24,24-16,0-2,-1 1,-10 4,19-11,0 0,1-1,-1 1,0-1,0 0,0 0,0-1,0 1,0-1,0 0,0 0,0 0,0 0,0-1,0 0,-1 0,2 0,0-1,0 1,0-1,0 0,0 0,0 0,0 0,1-1,-1 1,1-1,0 0,-1 1,1-2,-7-9,1-1,-3-5,4 5,-10-13,-1 0,-19-22,25 36</inkml:trace>
+  <inkml:trace contextRef="#ctx0" brushRef="#br0" timeOffset="1797.0643">365 300,'-4'0,"0"1,0 1,0-1,0 1,0-1,1 1,-1 0,1 1,-2 0,1-1,-32 24,24-16,0-2,-1 1,-10 4,19-11,0 0,1-1,-1 1,0-1,0 0,0 0,0-1,0 1,0-1,0 0,0 0,0 0,0 0,0-1,0 0,-1 0,2 0,0-1,0 1,0-1,0 0,0 0,0 0,0 0,1-1,-1 1,1-1,0 0,-1 1,1-2,-7-9,1-1,-3-5,4 5,-10-13,-1 0,-19-22,25 36</inkml:trace>
 </inkml:ink>
 </file>
 
@@ -2745,11 +2768,10 @@
       <inkml:brushProperty name="width" value="0.05" units="cm"/>
       <inkml:brushProperty name="height" value="0.05" units="cm"/>
       <inkml:brushProperty name="color" value="#E71224"/>
-      <inkml:brushProperty name="ignorePressure" value="1"/>
     </inkml:brush>
   </inkml:definitions>
-  <inkml:trace contextRef="#ctx0" brushRef="#br0">1 332,'0'-1,"0"0,1 1,-1-1,0 1,0-1,1 1,-1-1,1 1,-1-1,1 1,-1-1,1 1,-1 0,1-1,-1 1,1 0,-1-1,1 1,-1 0,1 0,0-1,15-5,-13 6,17-6,1 2,0 0,0 2,13-1,-13 2,155-12,-79 7,80 6,-71 2,412-2,-504-1,-1-1,1 0,-1 0,9-4,-5 2,1 0,8 0,63 0,49 4,-55 1,66 0,207-2,-325-1,0-1,0-2,-1 0,1-3,-1 0,23-11,-30 12,-1 0,2 2,11-2,3 0,38-6,-52 11,0-2,0-1,0-1,0-1,17-9,-23 8</inkml:trace>
-  <inkml:trace contextRef="#ctx0" brushRef="#br0" timeOffset="1437.4733">2647 67,'0'-1,"1"0,-1 0,1 0,0 0,-1 1,1-1,0 0,0 0,0 1,-1-1,1 1,0-1,0 1,0-1,0 1,2-2,8-4,0 1,1 1,-1-1,1 2,0 0,0 0,9 0,24-6,-33 6,20-5,-29 7,-1 1,1 0,-1-1,0 1,1 0,-1 1,1-1,-1 0,1 1,-1-1,1 1,-2 0,1 0,-1 0,0 0,0 0,0 0,0 0,0 0,0 0,0 0,-1 1,1-1,0 0,-1 1,1-1,0 0,-1 1,0-1,1 1,-1-1,0 1,0 0,2 35,-2-31,0 6,-1 0,0 0,0 0,-1 0,-1 0,0-1,0 1,-1-1,-5 10,-9 13,-1-1,-2-1,-1-1,-11 10,21-24,1-1,-8 15,-12 19,19-35</inkml:trace>
+  <inkml:trace contextRef="#ctx0" brushRef="#br0">1 331,'0'-1,"0"0,1 1,-1-1,0 1,0-1,1 1,-1-1,1 1,-1-1,1 1,-1-1,1 1,-1 0,1-1,-1 1,1 0,-1-1,1 1,-1 0,1 0,0-1,15-5,-13 6,17-6,1 2,0 0,0 2,13-1,-13 2,155-12,-79 7,80 6,-71 2,412-2,-504-1,-1-1,1 0,-1 0,9-4,-5 2,1 0,8 0,62 1,50 3,-55 1,66-1,207 0,-325-2,0-1,0-2,-1 0,1-3,-1 0,23-11,-30 12,-1 0,2 2,11-2,3 0,38-6,-52 11,0-2,0-1,0-1,0-1,17-9,-23 8</inkml:trace>
+  <inkml:trace contextRef="#ctx0" brushRef="#br0" timeOffset="1437.4732">2646 67,'0'-1,"1"0,-1 0,1 0,0 0,-1 1,1-1,0 0,0 0,0 1,-1-1,1 1,0-1,0 1,0-1,0 1,2-2,8-4,0 1,1 1,-1-1,1 2,0 0,0 0,9 0,24-6,-33 6,20-5,-29 7,-1 1,1 0,-1-1,0 1,1 0,-1 1,1-1,-1 0,1 1,-1-1,1 1,-2 0,1 0,-1 0,0 0,0 0,0 0,0 0,0 0,0 0,0 0,-1 1,1-1,0 0,-1 1,1-1,0 0,-1 1,0-1,1 1,-1-1,0 1,0 0,2 35,-2-31,0 6,-1 0,0 0,0 0,-1 0,-1 0,0-1,0 1,-1-1,-5 10,-9 13,-1-2,-2 0,-1-1,-11 10,21-24,1-1,-8 15,-12 19,19-35</inkml:trace>
 </inkml:ink>
 </file>
 
@@ -2773,11 +2795,10 @@
       <inkml:brushProperty name="width" value="0.05" units="cm"/>
       <inkml:brushProperty name="height" value="0.05" units="cm"/>
       <inkml:brushProperty name="color" value="#E71224"/>
-      <inkml:brushProperty name="ignorePressure" value="1"/>
     </inkml:brush>
   </inkml:definitions>
-  <inkml:trace contextRef="#ctx0" brushRef="#br0">6 2700,'-1'-1,"1"1,0 0,-1 0,1-1,0 1,-1 0,1-1,0 1,0 0,-1-1,1 1,0-1,0 1,0 0,-1-1,1 1,0-1,0 1,0-1,0 1,0-1,0 1,0 0,0-1,0 1,0-1,0 1,0-1,1-19,1 0,1 0,1 0,0 0,2 0,3-7,0 0,2 0,1 1,1 1,1 0,7-8,16-18,41-44,112-135,-68 79,-112 139,1 0,0 0,3-1,-9 9,0 0,1 0,-1 1,1 0,-1 0,1 0,0 1,0 0,3-1,4-1,-1 0,1-1,-1-1,9-5,18-9,14-2,-9 3,0-1,-2-2,8-6,-36 18,0-1,-1 0,0-1,0 0,6-9,12-19,7-13,-34 47,9-9,1 0,0 1,1 0,0 1,1 0,16-8,0-2,11-9,-2-2,29-30,-59 53,8-10,2 1,0 0,2 2,0 1,3-1,60-29,17-4,-17 10,133-83,-138 76,-63 37,237-146,-175 103,-26 19,-2-3,35-32,-68 54,0 1,1 0,1 1,-10 6,0 0,-1-2,7-7,-5 5,0 1,5-4,24-18,-18 15,19-13,-10 9,-19 12</inkml:trace>
-  <inkml:trace contextRef="#ctx0" brushRef="#br0" timeOffset="1406.3717">2845 71,'3'-1,"0"0,0 1,0-1,0 0,0 0,0-1,0 1,0-1,0 0,4-1,24-14,-22 11,1 1,-1 0,1 1,0 0,0 0,0 1,1 0,-1 1,-4 1,0 0,0 1,1-1,-1 1,0 1,0-1,0 1,2 1,-5-2,-1 1,0 0,0 0,0 0,0 0,0 1,0-1,0 0,-1 1,1 0,0-1,-1 1,1 0,-1 0,0-1,1 1,-1 0,0 1,0-1,0 0,-1 0,1 0,0 2,1 7,0 0,0 0,-1 0,-1 8,4 26,12 53,-14-91,0 0,0 0,1-1,1 3,-2-5,1 0,-1 1,-1-1,1 1,-1 0,0-1,0 1,0 0,0 1,-3 7</inkml:trace>
+  <inkml:trace contextRef="#ctx0" brushRef="#br0">6 2698,'-1'-1,"1"1,0 0,-1 0,1-1,0 1,-1 0,1-1,0 1,0 0,-1-1,1 1,0-1,0 1,0 0,-1-1,1 1,0-1,0 1,0-1,0 1,0-1,0 1,0 0,0-1,0 1,0-1,0 1,0-1,1-19,1 0,1 0,1 0,0 0,2 0,3-7,0 0,2 0,1 1,1 1,1 0,7-8,16-18,41-44,112-134,-68 78,-112 139,1 0,0 0,3-1,-9 9,0 0,1 0,-1 1,1 0,-1 0,1 0,0 1,0 0,3-1,4-1,-1 0,1-1,-1-1,9-5,18-9,14-2,-9 3,0-1,-2-2,8-6,-36 18,0-1,-1 0,0-1,0 0,6-9,12-19,7-13,-34 47,9-9,1 0,0 1,1 0,0 1,1 0,16-8,0-2,11-9,-2-2,29-30,-59 53,8-10,2 1,0 0,2 2,0 1,2-1,61-29,17-4,-17 10,133-83,-138 76,-63 37,237-145,-175 102,-26 19,-2-3,35-32,-68 54,0 1,1 0,1 1,-10 6,0 0,-1-2,7-7,-5 5,0 1,5-4,24-18,-18 15,19-13,-10 9,-19 12</inkml:trace>
+  <inkml:trace contextRef="#ctx0" brushRef="#br0" timeOffset="1406.3717">2844 71,'3'-1,"0"0,0 1,0-1,0 0,0 0,0-1,0 1,0-1,0 0,4-1,24-14,-22 11,1 1,-1 0,1 1,0 0,0 0,0 1,1 0,-1 1,-4 1,0 0,0 1,1-1,-1 1,0 1,0-1,0 1,2 1,-5-2,-1 1,0 0,0 0,0 0,0 0,0 1,0-1,0 0,-1 1,1 0,0-1,-1 1,1 0,-1 0,0-1,1 1,-1 0,0 1,0-1,0 0,-1 0,1 0,0 2,1 7,0 0,0 0,-1 0,-1 8,4 26,12 53,-14-91,0 0,0 0,1-1,1 3,-2-5,1 0,-1 1,-1-1,1 1,-1 0,0-1,0 1,0 0,0 1,-3 7</inkml:trace>
 </inkml:ink>
 </file>
 

</xml_diff>